<commit_message>
removed mings report and updated final report
</commit_message>
<xml_diff>
--- a/Final Report.docx
+++ b/Final Report.docx
@@ -181,6 +181,14 @@
     </w:p>
     <w:sdt>
       <w:sdtPr>
+        <w:rPr>
+          <w:rFonts w:asciiTheme="minorHAnsi" w:eastAsiaTheme="minorHAnsi" w:hAnsiTheme="minorHAnsi" w:cstheme="minorBidi"/>
+          <w:b w:val="0"/>
+          <w:bCs w:val="0"/>
+          <w:color w:val="auto"/>
+          <w:sz w:val="22"/>
+          <w:szCs w:val="22"/>
+        </w:rPr>
         <w:id w:val="1942405508"/>
         <w:docPartObj>
           <w:docPartGallery w:val="Table of Contents"/>
@@ -189,11 +197,7 @@
       </w:sdtPr>
       <w:sdtEndPr>
         <w:rPr>
-          <w:rFonts w:asciiTheme="minorHAnsi" w:eastAsiaTheme="minorHAnsi" w:hAnsiTheme="minorHAnsi" w:cstheme="minorBidi"/>
           <w:noProof/>
-          <w:color w:val="auto"/>
-          <w:sz w:val="22"/>
-          <w:szCs w:val="22"/>
         </w:rPr>
       </w:sdtEndPr>
       <w:sdtContent>
@@ -2042,6 +2046,7 @@
     <w:p/>
     <w:p>
       <w:pPr>
+        <w:ind w:firstLine="720"/>
         <w:jc w:val="both"/>
       </w:pPr>
       <w:r>
@@ -2057,23 +2062,7 @@
         <w:t xml:space="preserve">, </w:t>
       </w:r>
       <w:r>
-        <w:t xml:space="preserve">a </w:t>
-      </w:r>
-      <w:proofErr w:type="spellStart"/>
-      <w:r>
-        <w:t>Haswell</w:t>
-      </w:r>
-      <w:proofErr w:type="spellEnd"/>
-      <w:r>
-        <w:t xml:space="preserve">, a </w:t>
-      </w:r>
-      <w:proofErr w:type="spellStart"/>
-      <w:r>
-        <w:t>Broadwell</w:t>
-      </w:r>
-      <w:proofErr w:type="spellEnd"/>
-      <w:r>
-        <w:t xml:space="preserve"> and an </w:t>
+        <w:t xml:space="preserve">a Haswell, a Broadwell and an </w:t>
       </w:r>
       <w:r>
         <w:rPr>
@@ -2184,6 +2173,7 @@
     <w:p/>
     <w:p>
       <w:pPr>
+        <w:ind w:firstLine="720"/>
         <w:jc w:val="both"/>
       </w:pPr>
       <w:r>
@@ -2256,19 +2246,12 @@
         <w:t xml:space="preserve"> three main a</w:t>
       </w:r>
       <w:r>
-        <w:t xml:space="preserve">pproaches, only one of which being the same as in the past, these are: </w:t>
-      </w:r>
-      <w:proofErr w:type="spellStart"/>
-      <w:r>
-        <w:t>hyperthreading</w:t>
-      </w:r>
-      <w:proofErr w:type="spellEnd"/>
-      <w:r>
-        <w:t>, cache, and multicore.</w:t>
+        <w:t>pproaches, only one of which being the same as in the past, these are: hyperthreading, cache, and multicore.</w:t>
       </w:r>
     </w:p>
     <w:p>
       <w:pPr>
+        <w:ind w:firstLine="720"/>
         <w:jc w:val="both"/>
       </w:pPr>
       <w:r>
@@ -2312,6 +2295,7 @@
     <w:p/>
     <w:p>
       <w:pPr>
+        <w:ind w:firstLine="720"/>
         <w:jc w:val="both"/>
       </w:pPr>
       <w:r>
@@ -2320,6 +2304,7 @@
     </w:p>
     <w:p>
       <w:pPr>
+        <w:ind w:firstLine="720"/>
         <w:jc w:val="both"/>
       </w:pPr>
       <w:r>
@@ -2329,15 +2314,7 @@
         <w:t>i7</w:t>
       </w:r>
       <w:r>
-        <w:t xml:space="preserve">-4720HQ processor (based on Intel’s </w:t>
-      </w:r>
-      <w:proofErr w:type="spellStart"/>
-      <w:r>
-        <w:t>Haswell</w:t>
-      </w:r>
-      <w:proofErr w:type="spellEnd"/>
-      <w:r>
-        <w:t xml:space="preserve"> microarchitecture), with four cores (eight threads total), running at 2.6GHz. The processor also had a shared L3 cache with 6MB, an L2 cache of 256KB per core, and an L1 cache of 64KB per core</w:t>
+        <w:t>-4720HQ processor (based on Intel’s Haswell microarchitecture), with four cores (eight threads total), running at 2.6GHz. The processor also had a shared L3 cache with 6MB, an L2 cache of 256KB per core, and an L1 cache of 64KB per core</w:t>
       </w:r>
       <w:r>
         <w:t>. The system had a total of 8GB of RAM.</w:t>
@@ -2345,6 +2322,7 @@
     </w:p>
     <w:p>
       <w:pPr>
+        <w:ind w:firstLine="720"/>
         <w:jc w:val="both"/>
       </w:pPr>
       <w:r>
@@ -2386,11 +2364,9 @@
       <w:r>
         <w:t xml:space="preserve"> processor (based on Intel’s </w:t>
       </w:r>
-      <w:proofErr w:type="spellStart"/>
       <w:r>
         <w:t>Broadwell</w:t>
       </w:r>
-      <w:proofErr w:type="spellEnd"/>
       <w:r>
         <w:t xml:space="preserve"> microarchitecture), with </w:t>
       </w:r>
@@ -2427,6 +2403,7 @@
     </w:p>
     <w:p>
       <w:pPr>
+        <w:ind w:firstLine="720"/>
         <w:jc w:val="both"/>
       </w:pPr>
       <w:r>
@@ -2434,6 +2411,9 @@
       </w:r>
     </w:p>
     <w:p>
+      <w:pPr>
+        <w:ind w:firstLine="720"/>
+      </w:pPr>
       <w:r>
         <w:t xml:space="preserve">The system which we will discuss is the Linux Ubuntu computer system. This </w:t>
       </w:r>
@@ -2469,6 +2449,7 @@
     <w:p/>
     <w:p>
       <w:pPr>
+        <w:ind w:firstLine="720"/>
         <w:jc w:val="both"/>
       </w:pPr>
       <w:r>
@@ -2481,15 +2462,7 @@
         <w:t xml:space="preserve"> as to make sure we were measuring speedup in relation to increasing the number of cores and not because of the implementation of the multiprocessing </w:t>
       </w:r>
       <w:r>
-        <w:t>framework in each system. For this reason, we decided that for a benchmark suite to be eligible it needed to support the Open Multi-Processing (</w:t>
-      </w:r>
-      <w:proofErr w:type="spellStart"/>
-      <w:r>
-        <w:t>OpenMP</w:t>
-      </w:r>
-      <w:proofErr w:type="spellEnd"/>
-      <w:r>
-        <w:t xml:space="preserve">) </w:t>
+        <w:t xml:space="preserve">framework in each system. For this reason, we decided that for a benchmark suite to be eligible it needed to support the Open Multi-Processing (OpenMP) </w:t>
       </w:r>
       <w:r>
         <w:t>application programming interface (</w:t>
@@ -2500,23 +2473,11 @@
     </w:p>
     <w:p>
       <w:pPr>
+        <w:ind w:firstLine="720"/>
         <w:jc w:val="both"/>
       </w:pPr>
-      <w:proofErr w:type="spellStart"/>
-      <w:r>
-        <w:t>OpenMP</w:t>
-      </w:r>
-      <w:proofErr w:type="spellEnd"/>
-      <w:r>
-        <w:t xml:space="preserve"> is a specification for a set of compiler directives, library routines, and environment variables used to specify high-level parallelism in programs. </w:t>
-      </w:r>
-      <w:proofErr w:type="spellStart"/>
-      <w:r>
-        <w:t>OpenMP</w:t>
-      </w:r>
-      <w:proofErr w:type="spellEnd"/>
-      <w:r>
-        <w:t xml:space="preserve"> has become a </w:t>
+      <w:r>
+        <w:t xml:space="preserve">OpenMP is a specification for a set of compiler directives, library routines, and environment variables used to specify high-level parallelism in programs. OpenMP has become a </w:t>
       </w:r>
       <w:r>
         <w:t>standard platform for parallel programming on shared memory systems</w:t>
@@ -2568,6 +2529,7 @@
     <w:p/>
     <w:p>
       <w:pPr>
+        <w:ind w:firstLine="360"/>
         <w:jc w:val="both"/>
       </w:pPr>
       <w:r>
@@ -2586,15 +2548,7 @@
         <w:t>, designed to help evaluate the performance of parallel supercomputers.</w:t>
       </w:r>
       <w:r>
-        <w:t xml:space="preserve"> All of these programs leverage the </w:t>
-      </w:r>
-      <w:proofErr w:type="spellStart"/>
-      <w:r>
-        <w:t>OpenMP</w:t>
-      </w:r>
-      <w:proofErr w:type="spellEnd"/>
-      <w:r>
-        <w:t xml:space="preserve"> platform for multiprocessing needs and were implemented in the Fortran programming language. Complete details on the benchmark suite and each of the programs can be found in the references section of this report, but below is a high-level description of each:</w:t>
+        <w:t xml:space="preserve"> All of these programs leverage the OpenMP platform for multiprocessing needs and were implemented in the Fortran programming language. Complete details on the benchmark suite and each of the programs can be found in the references section of this report, but below is a high-level description of each:</w:t>
       </w:r>
     </w:p>
     <w:p>
@@ -2632,21 +2586,8 @@
         </w:numPr>
         <w:jc w:val="both"/>
       </w:pPr>
-      <w:proofErr w:type="spellStart"/>
-      <w:r>
-        <w:t>Multigrid</w:t>
-      </w:r>
-      <w:proofErr w:type="spellEnd"/>
-      <w:r>
-        <w:t xml:space="preserve"> (MG) benchmark. It uses a V-cycle </w:t>
-      </w:r>
-      <w:proofErr w:type="spellStart"/>
-      <w:r>
-        <w:t>MultiGrid</w:t>
-      </w:r>
-      <w:proofErr w:type="spellEnd"/>
-      <w:r>
-        <w:t xml:space="preserve"> method to compute the solution of the 3-D scalar Poisson equation. The algorithm works continuously on a set of grids that are made between coarse and fine. It tests both short and long distance data movement.</w:t>
+      <w:r>
+        <w:t>Multigrid (MG) benchmark. It uses a V-cycle MultiGrid method to compute the solution of the 3-D scalar Poisson equation. The algorithm works continuously on a set of grids that are made between coarse and fine. It tests both short and long distance data movement.</w:t>
       </w:r>
     </w:p>
     <w:p>
@@ -2735,23 +2676,7 @@
         <w:t xml:space="preserve">It </w:t>
       </w:r>
       <w:r>
-        <w:t xml:space="preserve">is a simulated CFD application that uses an implicit algorithm to solve 3-dimensional (3- D) compressible </w:t>
-      </w:r>
-      <w:proofErr w:type="spellStart"/>
-      <w:r>
-        <w:t>Navier</w:t>
-      </w:r>
-      <w:proofErr w:type="spellEnd"/>
-      <w:r>
-        <w:t>-Stokes equations. The finite differences solution to the problem is based on an Alternating Direction Implicit (ADI) approximate factorization that decouples the x, y and z dimensions. The resulting systems are Block-</w:t>
-      </w:r>
-      <w:proofErr w:type="spellStart"/>
-      <w:r>
-        <w:t>Tridiagonal</w:t>
-      </w:r>
-      <w:proofErr w:type="spellEnd"/>
-      <w:r>
-        <w:t xml:space="preserve"> of 5×5 blocks and are solved sequentially along each dimension.</w:t>
+        <w:t>is a simulated CFD application that uses an implicit algorithm to solve 3-dimensional (3- D) compressible Navier-Stokes equations. The finite differences solution to the problem is based on an Alternating Direction Implicit (ADI) approximate factorization that decouples the x, y and z dimensions. The resulting systems are Block-Tridiagonal of 5×5 blocks and are solved sequentially along each dimension.</w:t>
       </w:r>
     </w:p>
     <w:p>
@@ -2764,15 +2689,7 @@
         <w:jc w:val="both"/>
       </w:pPr>
       <w:r>
-        <w:t xml:space="preserve">Scalar </w:t>
-      </w:r>
-      <w:proofErr w:type="spellStart"/>
-      <w:r>
-        <w:t>Penta</w:t>
-      </w:r>
-      <w:proofErr w:type="spellEnd"/>
-      <w:r>
-        <w:t xml:space="preserve">-Diagonal Solver </w:t>
+        <w:t xml:space="preserve">Scalar Penta-Diagonal Solver </w:t>
       </w:r>
       <w:r>
         <w:t>(</w:t>
@@ -2784,15 +2701,7 @@
         <w:t xml:space="preserve">) benchmark. It </w:t>
       </w:r>
       <w:r>
-        <w:t xml:space="preserve">is a simulated CFD application that has a similar structure to BT. The finite differences solution to the problem is based on a Beam-Warming approximate factorization that decouples the x, y and z dimensions. The resulting system has Scalar </w:t>
-      </w:r>
-      <w:proofErr w:type="spellStart"/>
-      <w:r>
-        <w:t>Pentadiagonal</w:t>
-      </w:r>
-      <w:proofErr w:type="spellEnd"/>
-      <w:r>
-        <w:t xml:space="preserve"> bands of linear equations that are solved sequentially along each dimension.</w:t>
+        <w:t>is a simulated CFD application that has a similar structure to BT. The finite differences solution to the problem is based on a Beam-Warming approximate factorization that decouples the x, y and z dimensions. The resulting system has Scalar Pentadiagonal bands of linear equations that are solved sequentially along each dimension.</w:t>
       </w:r>
     </w:p>
     <w:p>
@@ -2817,19 +2726,12 @@
         <w:t>) benchmark. It</w:t>
       </w:r>
       <w:r>
-        <w:t xml:space="preserve"> is a simulated CFD application that uses symmetric successive over-relaxation (SSOR) method to solve a seven-block-diagonal system resulting from finite-difference discretization of the </w:t>
-      </w:r>
-      <w:proofErr w:type="spellStart"/>
-      <w:r>
-        <w:t>Navier</w:t>
-      </w:r>
-      <w:proofErr w:type="spellEnd"/>
-      <w:r>
-        <w:t>-Stokes equations in 3-D by splitting it into block Lower and Upper triangular systems.</w:t>
+        <w:t xml:space="preserve"> is a simulated CFD application that uses symmetric successive over-relaxation (SSOR) method to solve a seven-block-diagonal system resulting from finite-difference discretization of the Navier-Stokes equations in 3-D by splitting it into block Lower and Upper triangular systems.</w:t>
       </w:r>
     </w:p>
     <w:p>
       <w:pPr>
+        <w:ind w:firstLine="720"/>
         <w:jc w:val="both"/>
       </w:pPr>
       <w:r>
@@ -2851,14 +2753,27 @@
       <w:r>
         <w:t xml:space="preserve">Table </w:t>
       </w:r>
-      <w:fldSimple w:instr=" SEQ Table \* ARABIC ">
-        <w:r>
-          <w:rPr>
-            <w:noProof/>
-          </w:rPr>
-          <w:t>1</w:t>
-        </w:r>
-      </w:fldSimple>
+      <w:r>
+        <w:fldChar w:fldCharType="begin"/>
+      </w:r>
+      <w:r>
+        <w:instrText xml:space="preserve"> SEQ Table \* ARABIC </w:instrText>
+      </w:r>
+      <w:r>
+        <w:fldChar w:fldCharType="separate"/>
+      </w:r>
+      <w:r>
+        <w:rPr>
+          <w:noProof/>
+        </w:rPr>
+        <w:t>1</w:t>
+      </w:r>
+      <w:r>
+        <w:rPr>
+          <w:noProof/>
+        </w:rPr>
+        <w:fldChar w:fldCharType="end"/>
+      </w:r>
       <w:r>
         <w:t xml:space="preserve"> - </w:t>
       </w:r>
@@ -3565,19 +3480,8 @@
                 <w:sz w:val="18"/>
                 <w:szCs w:val="18"/>
               </w:rPr>
-              <w:t xml:space="preserve">no. of </w:t>
-            </w:r>
-            <w:proofErr w:type="spellStart"/>
-            <w:r>
-              <w:rPr>
-                <w:rFonts w:cs="Lucida Grande"/>
-                <w:color w:val="262626"/>
-                <w:sz w:val="18"/>
-                <w:szCs w:val="18"/>
-              </w:rPr>
-              <w:t>nonzeros</w:t>
-            </w:r>
-            <w:proofErr w:type="spellEnd"/>
+              <w:t>no. of nonzeros</w:t>
+            </w:r>
           </w:p>
         </w:tc>
         <w:tc>
@@ -7696,25 +7600,14 @@
                 <w:szCs w:val="18"/>
               </w:rPr>
             </w:pPr>
-            <w:proofErr w:type="spellStart"/>
-            <w:r>
-              <w:rPr>
-                <w:rFonts w:cs="Lucida Grande"/>
-                <w:color w:val="262626"/>
-                <w:sz w:val="18"/>
-                <w:szCs w:val="18"/>
-              </w:rPr>
-              <w:t>Gbytes</w:t>
-            </w:r>
-            <w:proofErr w:type="spellEnd"/>
-            <w:r>
-              <w:rPr>
-                <w:rFonts w:cs="Lucida Grande"/>
-                <w:color w:val="262626"/>
-                <w:sz w:val="18"/>
-                <w:szCs w:val="18"/>
-              </w:rPr>
-              <w:t xml:space="preserve"> written</w:t>
+            <w:r>
+              <w:rPr>
+                <w:rFonts w:cs="Lucida Grande"/>
+                <w:color w:val="262626"/>
+                <w:sz w:val="18"/>
+                <w:szCs w:val="18"/>
+              </w:rPr>
+              <w:t>Gbytes written</w:t>
             </w:r>
           </w:p>
         </w:tc>
@@ -9709,6 +9602,7 @@
     <w:p/>
     <w:p>
       <w:pPr>
+        <w:ind w:firstLine="720"/>
         <w:jc w:val="both"/>
       </w:pPr>
       <w:r>
@@ -9717,25 +9611,21 @@
       <w:r>
         <w:t xml:space="preserve"> eight benchmark programs on each machine using the GNU </w:t>
       </w:r>
-      <w:proofErr w:type="spellStart"/>
       <w:r>
         <w:rPr>
           <w:i/>
         </w:rPr>
         <w:t>gcc</w:t>
       </w:r>
-      <w:proofErr w:type="spellEnd"/>
       <w:r>
         <w:t xml:space="preserve"> and </w:t>
       </w:r>
-      <w:proofErr w:type="spellStart"/>
       <w:r>
         <w:rPr>
           <w:i/>
         </w:rPr>
         <w:t>gfortran</w:t>
       </w:r>
-      <w:proofErr w:type="spellEnd"/>
       <w:r>
         <w:t xml:space="preserve"> compilers and provided the </w:t>
       </w:r>
@@ -9743,26 +9633,10 @@
         <w:rPr>
           <w:i/>
         </w:rPr>
-        <w:t>‘-</w:t>
-      </w:r>
-      <w:proofErr w:type="spellStart"/>
-      <w:r>
-        <w:rPr>
-          <w:i/>
-        </w:rPr>
-        <w:t>fopenmp</w:t>
-      </w:r>
-      <w:proofErr w:type="spellEnd"/>
-      <w:r>
-        <w:t xml:space="preserve">’ during compilation to make sure we used </w:t>
-      </w:r>
-      <w:proofErr w:type="spellStart"/>
-      <w:r>
-        <w:t>OpenMP</w:t>
-      </w:r>
-      <w:proofErr w:type="spellEnd"/>
-      <w:r>
-        <w:t>.</w:t>
+        <w:t>‘-fopenmp</w:t>
+      </w:r>
+      <w:r>
+        <w:t>’ during compilation to make sure we used OpenMP.</w:t>
       </w:r>
       <w:r>
         <w:t xml:space="preserve"> The only benchmark classes compiled and used were </w:t>
@@ -9776,6 +9650,7 @@
     </w:p>
     <w:p>
       <w:pPr>
+        <w:ind w:firstLine="720"/>
         <w:jc w:val="both"/>
       </w:pPr>
       <w:r>
@@ -9788,19 +9663,12 @@
         <w:t>OMP_NUM_THREADS</w:t>
       </w:r>
       <w:r>
-        <w:t xml:space="preserve">’ provided by </w:t>
-      </w:r>
-      <w:proofErr w:type="spellStart"/>
-      <w:r>
-        <w:t>OpenMP</w:t>
-      </w:r>
-      <w:proofErr w:type="spellEnd"/>
-      <w:r>
-        <w:t xml:space="preserve"> with the assumption that the operating system would handle thread scheduling, and that threads would not share the same core unless there were no more available cores.</w:t>
+        <w:t>’ provided by OpenMP with the assumption that the operating system would handle thread scheduling, and that threads would not share the same core unless there were no more available cores.</w:t>
       </w:r>
     </w:p>
     <w:p>
       <w:pPr>
+        <w:ind w:firstLine="720"/>
         <w:jc w:val="both"/>
       </w:pPr>
       <w:r>
@@ -9809,6 +9677,7 @@
     </w:p>
     <w:p>
       <w:pPr>
+        <w:ind w:firstLine="720"/>
         <w:jc w:val="both"/>
       </w:pPr>
       <w:r>
@@ -9849,6 +9718,7 @@
     <w:p/>
     <w:p>
       <w:pPr>
+        <w:ind w:firstLine="720"/>
         <w:jc w:val="both"/>
       </w:pPr>
       <w:r>
@@ -10020,20 +9890,33 @@
                                   <w:szCs w:val="22"/>
                                 </w:rPr>
                               </w:pPr>
-                              <w:bookmarkStart w:id="8" w:name="_Ref437896936"/>
-                              <w:bookmarkStart w:id="9" w:name="_Ref437896967"/>
+                              <w:bookmarkStart w:id="8" w:name="_Ref437896967"/>
+                              <w:bookmarkStart w:id="9" w:name="_Ref437896936"/>
                               <w:r>
                                 <w:t xml:space="preserve">Figure </w:t>
                               </w:r>
-                              <w:fldSimple w:instr=" SEQ Figure \* ARABIC ">
-                                <w:r>
-                                  <w:rPr>
-                                    <w:noProof/>
-                                  </w:rPr>
-                                  <w:t>1</w:t>
-                                </w:r>
-                              </w:fldSimple>
-                              <w:bookmarkEnd w:id="9"/>
+                              <w:r>
+                                <w:fldChar w:fldCharType="begin"/>
+                              </w:r>
+                              <w:r>
+                                <w:instrText xml:space="preserve"> SEQ Figure \* ARABIC </w:instrText>
+                              </w:r>
+                              <w:r>
+                                <w:fldChar w:fldCharType="separate"/>
+                              </w:r>
+                              <w:r>
+                                <w:rPr>
+                                  <w:noProof/>
+                                </w:rPr>
+                                <w:t>1</w:t>
+                              </w:r>
+                              <w:r>
+                                <w:rPr>
+                                  <w:noProof/>
+                                </w:rPr>
+                                <w:fldChar w:fldCharType="end"/>
+                              </w:r>
+                              <w:bookmarkEnd w:id="8"/>
                               <w:r>
                                 <w:t xml:space="preserve"> - IS</w:t>
                               </w:r>
@@ -10046,7 +9929,7 @@
                               <w:r>
                                 <w:t xml:space="preserve"> for class C (right).</w:t>
                               </w:r>
-                              <w:bookmarkEnd w:id="8"/>
+                              <w:bookmarkEnd w:id="9"/>
                             </w:p>
                           </w:txbxContent>
                         </wps:txbx>
@@ -10152,6 +10035,7 @@
     </w:p>
     <w:p>
       <w:pPr>
+        <w:ind w:firstLine="720"/>
         <w:jc w:val="both"/>
       </w:pPr>
       <w:r>
@@ -10167,13 +10051,7 @@
         <w:fldChar w:fldCharType="separate"/>
       </w:r>
       <w:r>
-        <w:t>Figur</w:t>
-      </w:r>
-      <w:r>
-        <w:t>e</w:t>
-      </w:r>
-      <w:r>
-        <w:t xml:space="preserve"> </w:t>
+        <w:t xml:space="preserve">Figure </w:t>
       </w:r>
       <w:r>
         <w:rPr>
@@ -10231,11 +10109,11 @@
       </w:r>
     </w:p>
     <w:p/>
+    <w:bookmarkStart w:id="10" w:name="_Toc437904320"/>
     <w:p>
       <w:pPr>
         <w:pStyle w:val="Heading2"/>
       </w:pPr>
-      <w:bookmarkStart w:id="12" w:name="_Toc437904320"/>
       <w:r>
         <w:rPr>
           <w:noProof/>
@@ -10308,19 +10186,32 @@
                                   <w:szCs w:val="22"/>
                                 </w:rPr>
                               </w:pPr>
-                              <w:bookmarkStart w:id="13" w:name="_Ref437897484"/>
+                              <w:bookmarkStart w:id="11" w:name="_Ref437897484"/>
                               <w:r>
                                 <w:t xml:space="preserve">Figure </w:t>
                               </w:r>
-                              <w:fldSimple w:instr=" SEQ Figure \* ARABIC ">
-                                <w:r>
-                                  <w:rPr>
-                                    <w:noProof/>
-                                  </w:rPr>
-                                  <w:t>2</w:t>
-                                </w:r>
-                              </w:fldSimple>
-                              <w:bookmarkEnd w:id="13"/>
+                              <w:r>
+                                <w:fldChar w:fldCharType="begin"/>
+                              </w:r>
+                              <w:r>
+                                <w:instrText xml:space="preserve"> SEQ Figure \* ARABIC </w:instrText>
+                              </w:r>
+                              <w:r>
+                                <w:fldChar w:fldCharType="separate"/>
+                              </w:r>
+                              <w:r>
+                                <w:rPr>
+                                  <w:noProof/>
+                                </w:rPr>
+                                <w:t>2</w:t>
+                              </w:r>
+                              <w:r>
+                                <w:rPr>
+                                  <w:noProof/>
+                                </w:rPr>
+                                <w:fldChar w:fldCharType="end"/>
+                              </w:r>
+                              <w:bookmarkEnd w:id="11"/>
                               <w:r>
                                 <w:t xml:space="preserve"> - </w:t>
                               </w:r>
@@ -10483,10 +10374,11 @@
       <w:r>
         <w:t>EP</w:t>
       </w:r>
-      <w:bookmarkEnd w:id="12"/>
+      <w:bookmarkEnd w:id="10"/>
     </w:p>
     <w:p>
       <w:pPr>
+        <w:ind w:firstLine="720"/>
         <w:jc w:val="both"/>
       </w:pPr>
       <w:r>
@@ -10553,11 +10445,11 @@
       <w:pPr>
         <w:pStyle w:val="Heading2"/>
       </w:pPr>
-      <w:bookmarkStart w:id="15" w:name="_Toc437904321"/>
+      <w:bookmarkStart w:id="12" w:name="_Toc437904321"/>
       <w:r>
         <w:t>CG</w:t>
       </w:r>
-      <w:bookmarkEnd w:id="15"/>
+      <w:bookmarkEnd w:id="12"/>
     </w:p>
     <w:p>
       <w:pPr>
@@ -10634,19 +10526,32 @@
                                   <w:szCs w:val="22"/>
                                 </w:rPr>
                               </w:pPr>
-                              <w:bookmarkStart w:id="16" w:name="_Ref437897972"/>
+                              <w:bookmarkStart w:id="13" w:name="_Ref437897972"/>
                               <w:r>
                                 <w:t xml:space="preserve">Figure </w:t>
                               </w:r>
-                              <w:fldSimple w:instr=" SEQ Figure \* ARABIC ">
-                                <w:r>
-                                  <w:rPr>
-                                    <w:noProof/>
-                                  </w:rPr>
-                                  <w:t>3</w:t>
-                                </w:r>
-                              </w:fldSimple>
-                              <w:bookmarkEnd w:id="16"/>
+                              <w:r>
+                                <w:fldChar w:fldCharType="begin"/>
+                              </w:r>
+                              <w:r>
+                                <w:instrText xml:space="preserve"> SEQ Figure \* ARABIC </w:instrText>
+                              </w:r>
+                              <w:r>
+                                <w:fldChar w:fldCharType="separate"/>
+                              </w:r>
+                              <w:r>
+                                <w:rPr>
+                                  <w:noProof/>
+                                </w:rPr>
+                                <w:t>3</w:t>
+                              </w:r>
+                              <w:r>
+                                <w:rPr>
+                                  <w:noProof/>
+                                </w:rPr>
+                                <w:fldChar w:fldCharType="end"/>
+                              </w:r>
+                              <w:bookmarkEnd w:id="13"/>
                               <w:r>
                                 <w:t xml:space="preserve"> - CG</w:t>
                               </w:r>
@@ -10809,6 +10714,7 @@
     </w:p>
     <w:p>
       <w:pPr>
+        <w:ind w:firstLine="720"/>
         <w:jc w:val="both"/>
       </w:pPr>
       <w:r>
@@ -10839,14 +10745,12 @@
       <w:r>
         <w:t xml:space="preserve"> above, CG also benefits greatly from increasing the number of cores, although smaller classes (S and A) do not benefit as much with class A having almost no benefit. Focusing on class C we see that the ‘</w:t>
       </w:r>
-      <w:proofErr w:type="spellStart"/>
       <w:r>
         <w:rPr>
           <w:i/>
         </w:rPr>
         <w:t>conjgd</w:t>
       </w:r>
-      <w:proofErr w:type="spellEnd"/>
       <w:r>
         <w:t xml:space="preserve">’ sub-section the the one mainly responsible for the increase in performance of the overall kernel. As explained by the the kernel description, this benchmark does a lot of random memory accesses which can bring the performance of our benchmark down as our computer system has a relatively small cache (L1-64KB) per core and the data size is quite large. We </w:t>
       </w:r>
@@ -10870,11 +10774,11 @@
       </w:r>
     </w:p>
     <w:p/>
+    <w:bookmarkStart w:id="14" w:name="_Toc437904322"/>
     <w:p>
       <w:pPr>
         <w:pStyle w:val="Heading2"/>
       </w:pPr>
-      <w:bookmarkStart w:id="18" w:name="_Toc437904322"/>
       <w:r>
         <w:rPr>
           <w:noProof/>
@@ -10946,19 +10850,32 @@
                                   <w:szCs w:val="22"/>
                                 </w:rPr>
                               </w:pPr>
-                              <w:bookmarkStart w:id="19" w:name="_Ref437898532"/>
+                              <w:bookmarkStart w:id="15" w:name="_Ref437898532"/>
                               <w:r>
                                 <w:t xml:space="preserve">Figure </w:t>
                               </w:r>
-                              <w:fldSimple w:instr=" SEQ Figure \* ARABIC ">
-                                <w:r>
-                                  <w:rPr>
-                                    <w:noProof/>
-                                  </w:rPr>
-                                  <w:t>4</w:t>
-                                </w:r>
-                              </w:fldSimple>
-                              <w:bookmarkEnd w:id="19"/>
+                              <w:r>
+                                <w:fldChar w:fldCharType="begin"/>
+                              </w:r>
+                              <w:r>
+                                <w:instrText xml:space="preserve"> SEQ Figure \* ARABIC </w:instrText>
+                              </w:r>
+                              <w:r>
+                                <w:fldChar w:fldCharType="separate"/>
+                              </w:r>
+                              <w:r>
+                                <w:rPr>
+                                  <w:noProof/>
+                                </w:rPr>
+                                <w:t>4</w:t>
+                              </w:r>
+                              <w:r>
+                                <w:rPr>
+                                  <w:noProof/>
+                                </w:rPr>
+                                <w:fldChar w:fldCharType="end"/>
+                              </w:r>
+                              <w:bookmarkEnd w:id="15"/>
                               <w:r>
                                 <w:t xml:space="preserve"> - MG</w:t>
                               </w:r>
@@ -11121,10 +11038,11 @@
       <w:r>
         <w:t>MG</w:t>
       </w:r>
-      <w:bookmarkEnd w:id="18"/>
+      <w:bookmarkEnd w:id="14"/>
     </w:p>
     <w:p>
       <w:pPr>
+        <w:ind w:firstLine="720"/>
         <w:jc w:val="both"/>
       </w:pPr>
       <w:r>
@@ -11191,15 +11109,7 @@
         <w:t>.</w:t>
       </w:r>
       <w:r>
-        <w:t xml:space="preserve"> This benchmark </w:t>
-      </w:r>
-      <w:proofErr w:type="gramStart"/>
-      <w:r>
-        <w:t>traverses</w:t>
-      </w:r>
-      <w:proofErr w:type="gramEnd"/>
-      <w:r>
-        <w:t xml:space="preserve"> </w:t>
+        <w:t xml:space="preserve"> This benchmark traverses </w:t>
       </w:r>
       <w:r>
         <w:t xml:space="preserve">large distances when reading data, </w:t>
@@ -11227,11 +11137,11 @@
       </w:r>
     </w:p>
     <w:p/>
+    <w:bookmarkStart w:id="16" w:name="_Toc437904323"/>
     <w:p>
       <w:pPr>
         <w:pStyle w:val="Heading2"/>
       </w:pPr>
-      <w:bookmarkStart w:id="21" w:name="_Toc437904323"/>
       <w:r>
         <w:rPr>
           <w:noProof/>
@@ -11306,19 +11216,32 @@
                                   <w:szCs w:val="22"/>
                                 </w:rPr>
                               </w:pPr>
-                              <w:bookmarkStart w:id="22" w:name="_Ref437899487"/>
+                              <w:bookmarkStart w:id="17" w:name="_Ref437899487"/>
                               <w:r>
                                 <w:t xml:space="preserve">Figure </w:t>
                               </w:r>
-                              <w:fldSimple w:instr=" SEQ Figure \* ARABIC ">
-                                <w:r>
-                                  <w:rPr>
-                                    <w:noProof/>
-                                  </w:rPr>
-                                  <w:t>5</w:t>
-                                </w:r>
-                              </w:fldSimple>
-                              <w:bookmarkEnd w:id="22"/>
+                              <w:r>
+                                <w:fldChar w:fldCharType="begin"/>
+                              </w:r>
+                              <w:r>
+                                <w:instrText xml:space="preserve"> SEQ Figure \* ARABIC </w:instrText>
+                              </w:r>
+                              <w:r>
+                                <w:fldChar w:fldCharType="separate"/>
+                              </w:r>
+                              <w:r>
+                                <w:rPr>
+                                  <w:noProof/>
+                                </w:rPr>
+                                <w:t>5</w:t>
+                              </w:r>
+                              <w:r>
+                                <w:rPr>
+                                  <w:noProof/>
+                                </w:rPr>
+                                <w:fldChar w:fldCharType="end"/>
+                              </w:r>
+                              <w:bookmarkEnd w:id="17"/>
                               <w:r>
                                 <w:t xml:space="preserve"> - FT</w:t>
                               </w:r>
@@ -11481,7 +11404,7 @@
       <w:r>
         <w:t>FT</w:t>
       </w:r>
-      <w:bookmarkEnd w:id="21"/>
+      <w:bookmarkEnd w:id="16"/>
     </w:p>
     <w:p>
       <w:pPr>
@@ -11490,6 +11413,7 @@
     </w:p>
     <w:p>
       <w:pPr>
+        <w:ind w:firstLine="720"/>
         <w:jc w:val="both"/>
       </w:pPr>
       <w:r>
@@ -11555,14 +11479,14 @@
       <w:pPr>
         <w:pStyle w:val="Heading2"/>
       </w:pPr>
-      <w:bookmarkStart w:id="24" w:name="_Toc437904324"/>
+      <w:bookmarkStart w:id="18" w:name="_Toc437904324"/>
       <w:r>
         <w:t>BT</w:t>
       </w:r>
       <w:r>
         <w:t>, SP &amp; LU</w:t>
       </w:r>
-      <w:bookmarkEnd w:id="24"/>
+      <w:bookmarkEnd w:id="18"/>
     </w:p>
     <w:p/>
     <w:p>
@@ -11708,19 +11632,32 @@
                                   <w:noProof/>
                                 </w:rPr>
                               </w:pPr>
-                              <w:bookmarkStart w:id="25" w:name="_Ref437901017"/>
+                              <w:bookmarkStart w:id="19" w:name="_Ref437901017"/>
                               <w:r>
                                 <w:t xml:space="preserve">Figure </w:t>
                               </w:r>
-                              <w:fldSimple w:instr=" SEQ Figure \* ARABIC ">
-                                <w:r>
-                                  <w:rPr>
-                                    <w:noProof/>
-                                  </w:rPr>
-                                  <w:t>6</w:t>
-                                </w:r>
-                              </w:fldSimple>
-                              <w:bookmarkEnd w:id="25"/>
+                              <w:r>
+                                <w:fldChar w:fldCharType="begin"/>
+                              </w:r>
+                              <w:r>
+                                <w:instrText xml:space="preserve"> SEQ Figure \* ARABIC </w:instrText>
+                              </w:r>
+                              <w:r>
+                                <w:fldChar w:fldCharType="separate"/>
+                              </w:r>
+                              <w:r>
+                                <w:rPr>
+                                  <w:noProof/>
+                                </w:rPr>
+                                <w:t>6</w:t>
+                              </w:r>
+                              <w:r>
+                                <w:rPr>
+                                  <w:noProof/>
+                                </w:rPr>
+                                <w:fldChar w:fldCharType="end"/>
+                              </w:r>
+                              <w:bookmarkEnd w:id="19"/>
                               <w:r>
                                 <w:t xml:space="preserve"> - BT</w:t>
                               </w:r>
@@ -11795,6 +11732,9 @@
             </w:pict>
           </mc:Fallback>
         </mc:AlternateContent>
+      </w:r>
+      <w:r>
+        <w:tab/>
       </w:r>
       <w:r>
         <w:t>We decided to merge all three CFD pseudo applications into one section as they all deal with the same type of problem. As before, we will show the result graphs first and the the discussion of them.</w:t>
@@ -11944,19 +11884,32 @@
                                   <w:noProof/>
                                 </w:rPr>
                               </w:pPr>
-                              <w:bookmarkStart w:id="27" w:name="_Ref437901026"/>
+                              <w:bookmarkStart w:id="20" w:name="_Ref437901026"/>
                               <w:r>
                                 <w:t xml:space="preserve">Figure </w:t>
                               </w:r>
-                              <w:fldSimple w:instr=" SEQ Figure \* ARABIC ">
-                                <w:r>
-                                  <w:rPr>
-                                    <w:noProof/>
-                                  </w:rPr>
-                                  <w:t>7</w:t>
-                                </w:r>
-                              </w:fldSimple>
-                              <w:bookmarkEnd w:id="27"/>
+                              <w:r>
+                                <w:fldChar w:fldCharType="begin"/>
+                              </w:r>
+                              <w:r>
+                                <w:instrText xml:space="preserve"> SEQ Figure \* ARABIC </w:instrText>
+                              </w:r>
+                              <w:r>
+                                <w:fldChar w:fldCharType="separate"/>
+                              </w:r>
+                              <w:r>
+                                <w:rPr>
+                                  <w:noProof/>
+                                </w:rPr>
+                                <w:t>7</w:t>
+                              </w:r>
+                              <w:r>
+                                <w:rPr>
+                                  <w:noProof/>
+                                </w:rPr>
+                                <w:fldChar w:fldCharType="end"/>
+                              </w:r>
+                              <w:bookmarkEnd w:id="20"/>
                               <w:r>
                                 <w:t xml:space="preserve"> - </w:t>
                               </w:r>
@@ -12102,29 +12055,19 @@
                                   <w:noProof/>
                                 </w:rPr>
                               </w:pPr>
-                              <w:bookmarkStart w:id="29" w:name="_Ref437901032"/>
+                              <w:bookmarkStart w:id="21" w:name="_Ref437901032"/>
                               <w:r>
                                 <w:t xml:space="preserve">Figure </w:t>
                               </w:r>
-                              <w:r>
-                                <w:fldChar w:fldCharType="begin"/>
-                              </w:r>
-                              <w:r>
-                                <w:instrText xml:space="preserve"> SEQ Figure \* ARABIC </w:instrText>
-                              </w:r>
-                              <w:r>
-                                <w:fldChar w:fldCharType="separate"/>
-                              </w:r>
-                              <w:r>
-                                <w:rPr>
-                                  <w:noProof/>
-                                </w:rPr>
-                                <w:t>8</w:t>
-                              </w:r>
-                              <w:r>
-                                <w:fldChar w:fldCharType="end"/>
-                              </w:r>
-                              <w:bookmarkEnd w:id="29"/>
+                              <w:fldSimple w:instr=" SEQ Figure \* ARABIC ">
+                                <w:r>
+                                  <w:rPr>
+                                    <w:noProof/>
+                                  </w:rPr>
+                                  <w:t>8</w:t>
+                                </w:r>
+                              </w:fldSimple>
+                              <w:bookmarkEnd w:id="21"/>
                               <w:r>
                                 <w:t xml:space="preserve"> - </w:t>
                               </w:r>
@@ -12294,6 +12237,7 @@
     </w:p>
     <w:p>
       <w:pPr>
+        <w:ind w:firstLine="360"/>
         <w:jc w:val="both"/>
         <w:rPr>
           <w:noProof/>
@@ -12540,43 +12484,7 @@
         <w:rPr>
           <w:noProof/>
         </w:rPr>
-        <w:t>There are high requirements for solving the Navier-Stokes equations. Since we are trying to solve the Navier-Stokes equations in 3D, a matrix cube with 100 entries on each side equates to having a matrix cube of 10^6 elements. Since double precision floating point numbers are 8B each, a matrix cube of length 100 occupies 8MB of space. Given that the shared L3 cache is only</w:t>
-      </w:r>
-      <w:r>
-        <w:rPr>
-          <w:noProof/>
-        </w:rPr>
-        <w:t xml:space="preserve"> of 6MB</w:t>
-      </w:r>
-      <w:r>
-        <w:rPr>
-          <w:noProof/>
-        </w:rPr>
-        <w:t xml:space="preserve">, it is impossible to store the entire matrix. As a the number of </w:t>
-      </w:r>
-      <w:r>
-        <w:rPr>
-          <w:noProof/>
-        </w:rPr>
-        <w:t>cores</w:t>
-      </w:r>
-      <w:r>
-        <w:rPr>
-          <w:noProof/>
-        </w:rPr>
-        <w:t xml:space="preserve"> increase, the shared L3 cache will be</w:t>
-      </w:r>
-      <w:r>
-        <w:rPr>
-          <w:noProof/>
-        </w:rPr>
-        <w:t xml:space="preserve"> our bottleneck</w:t>
-      </w:r>
-      <w:r>
-        <w:rPr>
-          <w:noProof/>
-        </w:rPr>
-        <w:t xml:space="preserve">; inevitably, the performance speedup will suffer. Note that the above explanation does not take into account the synchronization instructions that occur when two </w:t>
+        <w:t xml:space="preserve">There are high requirements for solving the Navier-Stokes equations. Since we are trying to solve the Navier-Stokes equations in 3D, a matrix cube with 100 entries on each side equates to having a matrix cube of 10^6 elements. Since double precision floating point numbers are 8B each, a matrix cube of length 100 occupies 8MB of space. Given that the shared L3 cache is only of 6MB, it is impossible to store the entire matrix. As a the number of cores increase, the shared L3 cache will be our bottleneck; inevitably, the performance speedup will suffer. Note that the above explanation does not take into account the synchronization instructions that occur when two </w:t>
       </w:r>
       <w:r>
         <w:rPr>
@@ -12704,6 +12612,7 @@
     </w:p>
     <w:p>
       <w:pPr>
+        <w:ind w:firstLine="360"/>
         <w:jc w:val="both"/>
         <w:rPr>
           <w:noProof/>
@@ -12791,25 +12700,21 @@
       <w:pPr>
         <w:pStyle w:val="Heading1"/>
       </w:pPr>
-      <w:bookmarkStart w:id="31" w:name="_Toc437904325"/>
+      <w:bookmarkStart w:id="22" w:name="_Toc437904325"/>
       <w:r>
         <w:lastRenderedPageBreak/>
         <w:t>Conclusions</w:t>
       </w:r>
-      <w:bookmarkEnd w:id="31"/>
+      <w:bookmarkEnd w:id="22"/>
     </w:p>
     <w:p/>
     <w:p>
       <w:pPr>
+        <w:ind w:firstLine="720"/>
         <w:jc w:val="both"/>
       </w:pPr>
-      <w:proofErr w:type="spellStart"/>
-      <w:r>
-        <w:t>Amdhal's</w:t>
-      </w:r>
-      <w:proofErr w:type="spellEnd"/>
-      <w:r>
-        <w:t xml:space="preserve"> law dictates that the speedup between an optimized task and an un</w:t>
+      <w:r>
+        <w:t>Amdhal's law dictates that the speedup between an optimized task and an un</w:t>
       </w:r>
       <w:r>
         <w:t>-</w:t>
@@ -12826,18 +12731,11 @@
     </w:p>
     <w:p>
       <w:pPr>
+        <w:ind w:firstLine="720"/>
         <w:jc w:val="both"/>
       </w:pPr>
       <w:r>
-        <w:t xml:space="preserve">Unsurprisingly, yet interesting to observe, different applications perform scale differently with a different number of cores. While increasing the number of cores will increase your computational capacity, it may strain the limited memory resources located on the processors. (This an important consideration for shared caches on any level.) Thus, it is also important to increase the size of the cache. This theme, however, is completely in line with a corollary to </w:t>
-      </w:r>
-      <w:proofErr w:type="spellStart"/>
-      <w:r>
-        <w:t>Amdhal's</w:t>
-      </w:r>
-      <w:proofErr w:type="spellEnd"/>
-      <w:r>
-        <w:t xml:space="preserve"> law, which suggests that there are diminishing returns to optimizing one aspect of the task very well. Since there is an upper bound in the speedup on can attain by optimizing only one part of a task, it is important to optimize all parts of the tasks to see the greatest overall speedup. In this case, we may be able to introduce speedup by having more cores, but we still need a larger cache to see speedup across all benchmarks.</w:t>
+        <w:t>Unsurprisingly, yet interesting to observe, different applications perform scale differently with a different number of cores. While increasing the number of cores will increase your computational capacity, it may strain the limited memory resources located on the processors. (This an important consideration for shared caches on any level.) Thus, it is also important to increase the size of the cache. This theme, however, is completely in line with a corollary to Amdhal's law, which suggests that there are diminishing returns to optimizing one aspect of the task very well. Since there is an upper bound in the speedup on can attain by optimizing only one part of a task, it is important to optimize all parts of the tasks to see the greatest overall speedup. In this case, we may be able to introduce speedup by having more cores, but we still need a larger cache to see speedup across all benchmarks.</w:t>
       </w:r>
     </w:p>
     <w:p>
@@ -12857,12 +12755,12 @@
       <w:pPr>
         <w:pStyle w:val="Heading1"/>
       </w:pPr>
-      <w:bookmarkStart w:id="32" w:name="_Toc437904326"/>
+      <w:bookmarkStart w:id="23" w:name="_Toc437904326"/>
       <w:r>
         <w:lastRenderedPageBreak/>
         <w:t>References</w:t>
       </w:r>
-      <w:bookmarkEnd w:id="32"/>
+      <w:bookmarkEnd w:id="23"/>
     </w:p>
     <w:p/>
     <w:p>
@@ -13001,12 +12899,7 @@
         <w:jc w:val="both"/>
       </w:pPr>
       <w:r>
-        <w:t>https://github.com/itomaldonado/mu</w:t>
-      </w:r>
-      <w:bookmarkStart w:id="33" w:name="_GoBack"/>
-      <w:bookmarkEnd w:id="33"/>
-      <w:r>
-        <w:t>ltiprocessor-benchmarking-exploration</w:t>
+        <w:t>https://github.com/itomaldonado/multiprocessor-benchmarking-exploration</w:t>
       </w:r>
     </w:p>
     <w:p>
@@ -13018,18 +12911,21 @@
       <w:pPr>
         <w:pStyle w:val="Heading1"/>
       </w:pPr>
-      <w:bookmarkStart w:id="34" w:name="_Toc437904327"/>
+      <w:bookmarkStart w:id="24" w:name="_Toc437904327"/>
       <w:r>
         <w:lastRenderedPageBreak/>
         <w:t>Appendix</w:t>
       </w:r>
-      <w:bookmarkEnd w:id="34"/>
+      <w:bookmarkEnd w:id="24"/>
     </w:p>
     <w:p/>
     <w:p>
       <w:pPr>
+        <w:ind w:firstLine="720"/>
         <w:jc w:val="both"/>
       </w:pPr>
+      <w:bookmarkStart w:id="25" w:name="_GoBack"/>
+      <w:bookmarkEnd w:id="25"/>
       <w:r>
         <w:t>In this section we include extra graphs and charts for other benchmark runs.</w:t>
       </w:r>
@@ -13043,11 +12939,11 @@
       <w:pPr>
         <w:pStyle w:val="Heading2"/>
       </w:pPr>
-      <w:bookmarkStart w:id="35" w:name="_Toc437904328"/>
+      <w:bookmarkStart w:id="26" w:name="_Toc437904328"/>
       <w:r>
         <w:t>Computer System #2: Speedup Results</w:t>
       </w:r>
-      <w:bookmarkEnd w:id="35"/>
+      <w:bookmarkEnd w:id="26"/>
     </w:p>
     <w:p>
       <w:pPr>
@@ -13056,6 +12952,7 @@
     </w:p>
     <w:p>
       <w:pPr>
+        <w:ind w:firstLine="720"/>
         <w:jc w:val="both"/>
       </w:pPr>
       <w:r>
@@ -13073,11 +12970,11 @@
         <w:jc w:val="both"/>
       </w:pPr>
     </w:p>
+    <w:bookmarkStart w:id="27" w:name="_Toc437904329"/>
     <w:p>
       <w:pPr>
         <w:pStyle w:val="Heading3"/>
       </w:pPr>
-      <w:bookmarkStart w:id="36" w:name="_Toc437904329"/>
       <w:r>
         <w:rPr>
           <w:noProof/>
@@ -13154,24 +13051,14 @@
                               <w:r>
                                 <w:t xml:space="preserve">Figure </w:t>
                               </w:r>
-                              <w:r>
-                                <w:fldChar w:fldCharType="begin"/>
-                              </w:r>
-                              <w:r>
-                                <w:instrText xml:space="preserve"> SEQ Figure \* ARABIC </w:instrText>
-                              </w:r>
-                              <w:r>
-                                <w:fldChar w:fldCharType="separate"/>
-                              </w:r>
-                              <w:r>
-                                <w:rPr>
-                                  <w:noProof/>
-                                </w:rPr>
-                                <w:t>9</w:t>
-                              </w:r>
-                              <w:r>
-                                <w:fldChar w:fldCharType="end"/>
-                              </w:r>
+                              <w:fldSimple w:instr=" SEQ Figure \* ARABIC ">
+                                <w:r>
+                                  <w:rPr>
+                                    <w:noProof/>
+                                  </w:rPr>
+                                  <w:t>9</w:t>
+                                </w:r>
+                              </w:fldSimple>
                               <w:r>
                                 <w:t xml:space="preserve"> - OSX - IS</w:t>
                               </w:r>
@@ -13342,15 +13229,15 @@
       <w:r>
         <w:t>IS</w:t>
       </w:r>
-      <w:bookmarkEnd w:id="36"/>
+      <w:bookmarkEnd w:id="27"/>
     </w:p>
     <w:p/>
+    <w:bookmarkStart w:id="28" w:name="_Toc437904330"/>
+    <w:bookmarkStart w:id="29" w:name="OLE_LINK1"/>
     <w:p>
       <w:pPr>
         <w:pStyle w:val="Heading3"/>
       </w:pPr>
-      <w:bookmarkStart w:id="37" w:name="OLE_LINK1"/>
-      <w:bookmarkStart w:id="38" w:name="_Toc437904330"/>
       <w:r>
         <w:rPr>
           <w:noProof/>
@@ -13428,24 +13315,14 @@
                               <w:r>
                                 <w:t xml:space="preserve">Figure </w:t>
                               </w:r>
-                              <w:r>
-                                <w:fldChar w:fldCharType="begin"/>
-                              </w:r>
-                              <w:r>
-                                <w:instrText xml:space="preserve"> SEQ Figure \* ARABIC </w:instrText>
-                              </w:r>
-                              <w:r>
-                                <w:fldChar w:fldCharType="separate"/>
-                              </w:r>
-                              <w:r>
-                                <w:rPr>
-                                  <w:noProof/>
-                                </w:rPr>
-                                <w:t>10</w:t>
-                              </w:r>
-                              <w:r>
-                                <w:fldChar w:fldCharType="end"/>
-                              </w:r>
+                              <w:fldSimple w:instr=" SEQ Figure \* ARABIC ">
+                                <w:r>
+                                  <w:rPr>
+                                    <w:noProof/>
+                                  </w:rPr>
+                                  <w:t>10</w:t>
+                                </w:r>
+                              </w:fldSimple>
                               <w:r>
                                 <w:t xml:space="preserve"> - OSX - </w:t>
                               </w:r>
@@ -13622,15 +13499,15 @@
       <w:r>
         <w:t>EP</w:t>
       </w:r>
-      <w:bookmarkEnd w:id="38"/>
+      <w:bookmarkEnd w:id="28"/>
     </w:p>
-    <w:bookmarkEnd w:id="37"/>
+    <w:bookmarkEnd w:id="29"/>
     <w:p/>
+    <w:bookmarkStart w:id="30" w:name="_Toc437904331"/>
     <w:p>
       <w:pPr>
         <w:pStyle w:val="Heading3"/>
       </w:pPr>
-      <w:bookmarkStart w:id="39" w:name="_Toc437904331"/>
       <w:r>
         <w:rPr>
           <w:noProof/>
@@ -13707,24 +13584,14 @@
                               <w:r>
                                 <w:t xml:space="preserve">Figure </w:t>
                               </w:r>
-                              <w:r>
-                                <w:fldChar w:fldCharType="begin"/>
-                              </w:r>
-                              <w:r>
-                                <w:instrText xml:space="preserve"> SEQ Figure \* ARABIC </w:instrText>
-                              </w:r>
-                              <w:r>
-                                <w:fldChar w:fldCharType="separate"/>
-                              </w:r>
-                              <w:r>
-                                <w:rPr>
-                                  <w:noProof/>
-                                </w:rPr>
-                                <w:t>11</w:t>
-                              </w:r>
-                              <w:r>
-                                <w:fldChar w:fldCharType="end"/>
-                              </w:r>
+                              <w:fldSimple w:instr=" SEQ Figure \* ARABIC ">
+                                <w:r>
+                                  <w:rPr>
+                                    <w:noProof/>
+                                  </w:rPr>
+                                  <w:t>11</w:t>
+                                </w:r>
+                              </w:fldSimple>
                               <w:r>
                                 <w:t xml:space="preserve"> - OSX - </w:t>
                               </w:r>
@@ -13901,7 +13768,7 @@
       <w:r>
         <w:t>CG</w:t>
       </w:r>
-      <w:bookmarkEnd w:id="39"/>
+      <w:bookmarkEnd w:id="30"/>
     </w:p>
     <w:p>
       <w:pPr>
@@ -13938,11 +13805,11 @@
         <w:jc w:val="both"/>
       </w:pPr>
     </w:p>
+    <w:bookmarkStart w:id="31" w:name="_Toc437904332"/>
     <w:p>
       <w:pPr>
         <w:pStyle w:val="Heading3"/>
       </w:pPr>
-      <w:bookmarkStart w:id="40" w:name="_Toc437904332"/>
       <w:r>
         <w:rPr>
           <w:noProof/>
@@ -14018,24 +13885,14 @@
                               <w:r>
                                 <w:t xml:space="preserve">Figure </w:t>
                               </w:r>
-                              <w:r>
-                                <w:fldChar w:fldCharType="begin"/>
-                              </w:r>
-                              <w:r>
-                                <w:instrText xml:space="preserve"> SEQ Figure \* ARABIC </w:instrText>
-                              </w:r>
-                              <w:r>
-                                <w:fldChar w:fldCharType="separate"/>
-                              </w:r>
-                              <w:r>
-                                <w:rPr>
-                                  <w:noProof/>
-                                </w:rPr>
-                                <w:t>12</w:t>
-                              </w:r>
-                              <w:r>
-                                <w:fldChar w:fldCharType="end"/>
-                              </w:r>
+                              <w:fldSimple w:instr=" SEQ Figure \* ARABIC ">
+                                <w:r>
+                                  <w:rPr>
+                                    <w:noProof/>
+                                  </w:rPr>
+                                  <w:t>12</w:t>
+                                </w:r>
+                              </w:fldSimple>
                               <w:r>
                                 <w:t xml:space="preserve"> - OSX - </w:t>
                               </w:r>
@@ -14212,18 +14069,18 @@
       <w:r>
         <w:t>MG</w:t>
       </w:r>
-      <w:bookmarkEnd w:id="40"/>
+      <w:bookmarkEnd w:id="31"/>
     </w:p>
     <w:p>
       <w:pPr>
         <w:jc w:val="both"/>
       </w:pPr>
     </w:p>
+    <w:bookmarkStart w:id="32" w:name="_Toc437904333"/>
     <w:p>
       <w:pPr>
         <w:pStyle w:val="Heading3"/>
       </w:pPr>
-      <w:bookmarkStart w:id="41" w:name="_Toc437904333"/>
       <w:r>
         <w:rPr>
           <w:noProof/>
@@ -14298,24 +14155,14 @@
                               <w:r>
                                 <w:t xml:space="preserve">Figure </w:t>
                               </w:r>
-                              <w:r>
-                                <w:fldChar w:fldCharType="begin"/>
-                              </w:r>
-                              <w:r>
-                                <w:instrText xml:space="preserve"> SEQ Figure \* ARABIC </w:instrText>
-                              </w:r>
-                              <w:r>
-                                <w:fldChar w:fldCharType="separate"/>
-                              </w:r>
-                              <w:r>
-                                <w:rPr>
-                                  <w:noProof/>
-                                </w:rPr>
-                                <w:t>13</w:t>
-                              </w:r>
-                              <w:r>
-                                <w:fldChar w:fldCharType="end"/>
-                              </w:r>
+                              <w:fldSimple w:instr=" SEQ Figure \* ARABIC ">
+                                <w:r>
+                                  <w:rPr>
+                                    <w:noProof/>
+                                  </w:rPr>
+                                  <w:t>13</w:t>
+                                </w:r>
+                              </w:fldSimple>
                               <w:r>
                                 <w:t xml:space="preserve"> - OSX - </w:t>
                               </w:r>
@@ -14492,7 +14339,7 @@
       <w:r>
         <w:t>FT</w:t>
       </w:r>
-      <w:bookmarkEnd w:id="41"/>
+      <w:bookmarkEnd w:id="32"/>
     </w:p>
     <w:p>
       <w:pPr>
@@ -14529,11 +14376,11 @@
         <w:jc w:val="both"/>
       </w:pPr>
     </w:p>
+    <w:bookmarkStart w:id="33" w:name="_Toc437904334"/>
     <w:p>
       <w:pPr>
         <w:pStyle w:val="Heading3"/>
       </w:pPr>
-      <w:bookmarkStart w:id="42" w:name="_Toc437904334"/>
       <w:r>
         <w:rPr>
           <w:noProof/>
@@ -14611,24 +14458,14 @@
                               <w:r>
                                 <w:t xml:space="preserve">Figure </w:t>
                               </w:r>
-                              <w:r>
-                                <w:fldChar w:fldCharType="begin"/>
-                              </w:r>
-                              <w:r>
-                                <w:instrText xml:space="preserve"> SEQ Figure \* ARABIC </w:instrText>
-                              </w:r>
-                              <w:r>
-                                <w:fldChar w:fldCharType="separate"/>
-                              </w:r>
-                              <w:r>
-                                <w:rPr>
-                                  <w:noProof/>
-                                </w:rPr>
-                                <w:t>14</w:t>
-                              </w:r>
-                              <w:r>
-                                <w:fldChar w:fldCharType="end"/>
-                              </w:r>
+                              <w:fldSimple w:instr=" SEQ Figure \* ARABIC ">
+                                <w:r>
+                                  <w:rPr>
+                                    <w:noProof/>
+                                  </w:rPr>
+                                  <w:t>14</w:t>
+                                </w:r>
+                              </w:fldSimple>
                               <w:r>
                                 <w:t xml:space="preserve"> - OSX - </w:t>
                               </w:r>
@@ -14805,7 +14642,7 @@
       <w:r>
         <w:t>BT</w:t>
       </w:r>
-      <w:bookmarkEnd w:id="42"/>
+      <w:bookmarkEnd w:id="33"/>
     </w:p>
     <w:p>
       <w:pPr>
@@ -14817,11 +14654,11 @@
         <w:jc w:val="both"/>
       </w:pPr>
     </w:p>
+    <w:bookmarkStart w:id="34" w:name="_Toc437904335"/>
     <w:p>
       <w:pPr>
         <w:pStyle w:val="Heading3"/>
       </w:pPr>
-      <w:bookmarkStart w:id="43" w:name="_Toc437904335"/>
       <w:r>
         <w:rPr>
           <w:noProof/>
@@ -14898,24 +14735,14 @@
                               <w:r>
                                 <w:t xml:space="preserve">Figure </w:t>
                               </w:r>
-                              <w:r>
-                                <w:fldChar w:fldCharType="begin"/>
-                              </w:r>
-                              <w:r>
-                                <w:instrText xml:space="preserve"> SEQ Figure \* ARABIC </w:instrText>
-                              </w:r>
-                              <w:r>
-                                <w:fldChar w:fldCharType="separate"/>
-                              </w:r>
-                              <w:r>
-                                <w:rPr>
-                                  <w:noProof/>
-                                </w:rPr>
-                                <w:t>15</w:t>
-                              </w:r>
-                              <w:r>
-                                <w:fldChar w:fldCharType="end"/>
-                              </w:r>
+                              <w:fldSimple w:instr=" SEQ Figure \* ARABIC ">
+                                <w:r>
+                                  <w:rPr>
+                                    <w:noProof/>
+                                  </w:rPr>
+                                  <w:t>15</w:t>
+                                </w:r>
+                              </w:fldSimple>
                               <w:r>
                                 <w:t xml:space="preserve"> - OSX - </w:t>
                               </w:r>
@@ -15092,7 +14919,7 @@
       <w:r>
         <w:t>SP</w:t>
       </w:r>
-      <w:bookmarkEnd w:id="43"/>
+      <w:bookmarkEnd w:id="34"/>
     </w:p>
     <w:p>
       <w:pPr>
@@ -15124,11 +14951,11 @@
         <w:jc w:val="both"/>
       </w:pPr>
     </w:p>
+    <w:bookmarkStart w:id="35" w:name="_Toc437904336"/>
     <w:p>
       <w:pPr>
         <w:pStyle w:val="Heading3"/>
       </w:pPr>
-      <w:bookmarkStart w:id="44" w:name="_Toc437904336"/>
       <w:r>
         <w:rPr>
           <w:noProof/>
@@ -15206,24 +15033,14 @@
                               <w:r>
                                 <w:t xml:space="preserve">Figure </w:t>
                               </w:r>
-                              <w:r>
-                                <w:fldChar w:fldCharType="begin"/>
-                              </w:r>
-                              <w:r>
-                                <w:instrText xml:space="preserve"> SEQ Figure \* ARABIC </w:instrText>
-                              </w:r>
-                              <w:r>
-                                <w:fldChar w:fldCharType="separate"/>
-                              </w:r>
-                              <w:r>
-                                <w:rPr>
-                                  <w:noProof/>
-                                </w:rPr>
-                                <w:t>16</w:t>
-                              </w:r>
-                              <w:r>
-                                <w:fldChar w:fldCharType="end"/>
-                              </w:r>
+                              <w:fldSimple w:instr=" SEQ Figure \* ARABIC ">
+                                <w:r>
+                                  <w:rPr>
+                                    <w:noProof/>
+                                  </w:rPr>
+                                  <w:t>16</w:t>
+                                </w:r>
+                              </w:fldSimple>
                               <w:r>
                                 <w:t xml:space="preserve"> - OSX - </w:t>
                               </w:r>
@@ -15400,7 +15217,7 @@
       <w:r>
         <w:t>LU</w:t>
       </w:r>
-      <w:bookmarkEnd w:id="44"/>
+      <w:bookmarkEnd w:id="35"/>
     </w:p>
     <w:p>
       <w:pPr>
@@ -17003,7 +16820,7 @@
 </file>
 
 <file path=customXml/itemProps1.xml><?xml version="1.0" encoding="utf-8"?>
-<ds:datastoreItem xmlns:ds="http://schemas.openxmlformats.org/officeDocument/2006/customXml" ds:itemID="{3A52386D-D130-1B46-9C6E-C819290719C7}">
+<ds:datastoreItem xmlns:ds="http://schemas.openxmlformats.org/officeDocument/2006/customXml" ds:itemID="{79A3CE78-84BF-1E43-A4DA-765EDEF54839}">
   <ds:schemaRefs>
     <ds:schemaRef ds:uri="http://schemas.openxmlformats.org/officeDocument/2006/bibliography"/>
   </ds:schemaRefs>

</xml_diff>